<commit_message>
updated full resume with removed bullets
</commit_message>
<xml_diff>
--- a/additional-information/Resume - full.docx
+++ b/additional-information/Resume - full.docx
@@ -46,11 +46,11 @@
                     </pic:cNvPicPr>
                   </pic:nvPicPr>
                   <pic:blipFill>
-                    <a:blip r:embed="rId7" cstate="print">
+                    <a:blip r:embed="rId8" cstate="print">
                       <a:extLst>
                         <a:ext uri="{BEBA8EAE-BF5A-486C-A8C5-ECC9F3942E4B}">
                           <a14:imgProps xmlns:a14="http://schemas.microsoft.com/office/drawing/2010/main">
-                            <a14:imgLayer r:embed="rId8">
+                            <a14:imgLayer r:embed="rId9">
                               <a14:imgEffect>
                                 <a14:saturation sat="66000"/>
                               </a14:imgEffect>
@@ -122,7 +122,7 @@
                     </pic:cNvPicPr>
                   </pic:nvPicPr>
                   <pic:blipFill>
-                    <a:blip r:embed="rId9" cstate="print">
+                    <a:blip r:embed="rId10" cstate="print">
                       <a:extLst>
                         <a:ext uri="{28A0092B-C50C-407E-A947-70E740481C1C}">
                           <a14:useLocalDpi xmlns:a14="http://schemas.microsoft.com/office/drawing/2010/main" val="0"/>
@@ -845,7 +845,7 @@
                 <w:szCs w:val="18"/>
               </w:rPr>
             </w:pPr>
-            <w:hyperlink r:id="rId10" w:anchor="!/vizhome/UWTechnologies/TechnologiesbyType" w:history="1">
+            <w:hyperlink r:id="rId11" w:anchor="!/vizhome/UWTechnologies/TechnologiesbyType" w:history="1">
               <w:r>
                 <w:rPr>
                   <w:rStyle w:val="Hyperlink"/>
@@ -1015,7 +1015,59 @@
               <w:t xml:space="preserve">Taught </w:t>
             </w:r>
             <w:r>
-              <w:t>HTML, git, CSS, Bootstrap, JavaScript, jQuery, Timers, Node.js, Express, MongoDB, Mongoose, React, VS Code, Heroku, MySQL, AJAX, Sequelize, npm, GitHub, SSH, Command Line, CDN, REST, HTTP, API, momentJS, localStorage, Agile Development, Request-response pattern, Promises, fs, CLI, Postman, Model View Controller (MVC), NoSQL, JSX, Component Pattern, Container / Component Pattern, Babel, webpack, Big O, Algorithms, Data Structures, Single Page Application, GitHub Pages, Responsive Design, SEO, JSON, Object Relational Mapping (ORM), Object Document Mapping (ODM), Design Patterns, Scrum, Kanban, Inquirer.js, Mocha, Test Driven Development (TDD), Jest, Robo 3T, MySQL Workbench, Handlebars, Continuous Integration (CI), Linting, Chai, Service Workers, Progressive Web Apps (PWA), Lighthouse, React Hooks, Context API, Redux, MERN, Web App Manifest, Divide and Conquer, Double Pointers, Sorting, Bubble Sort, Selection Sort, Insertion Sort, MergeSort, Quick Sort, Monkey Sort, Sleep Sort, Graphs, Trees, Binary Trees, Balanced Trees, Stacks, Queues, LinkedList, Breadth-First-Search (BFS), Depth-First-Search (DFS), Hashing, HashMap, Maps, Sets, Binary Search, Greedy Algorithm, Recursion, Dynamic Programming, Memoization, CSS animations, CSS transitions, lodash, https</w:t>
+              <w:t xml:space="preserve">HTML, git, CSS, Bootstrap, JavaScript, jQuery, Timers, Node.js, Express, MongoDB, Mongoose, React, VS Code, Heroku, MySQL, AJAX, Sequelize, </w:t>
+            </w:r>
+            <w:proofErr w:type="spellStart"/>
+            <w:r>
+              <w:t>npm</w:t>
+            </w:r>
+            <w:proofErr w:type="spellEnd"/>
+            <w:r>
+              <w:t xml:space="preserve">, GitHub, SSH, Command Line, CDN, REST, HTTP, API, </w:t>
+            </w:r>
+            <w:proofErr w:type="spellStart"/>
+            <w:r>
+              <w:t>momentJS</w:t>
+            </w:r>
+            <w:proofErr w:type="spellEnd"/>
+            <w:r>
+              <w:t xml:space="preserve">, </w:t>
+            </w:r>
+            <w:proofErr w:type="spellStart"/>
+            <w:r>
+              <w:t>localStorage</w:t>
+            </w:r>
+            <w:proofErr w:type="spellEnd"/>
+            <w:r>
+              <w:t xml:space="preserve">, Agile Development, Request-response pattern, Promises, fs, CLI, Postman, Model View Controller (MVC), NoSQL, JSX, Component Pattern, Container / Component Pattern, Babel, webpack, Big O, Algorithms, Data Structures, Single Page Application, GitHub Pages, Responsive Design, SEO, JSON, Object Relational Mapping (ORM), Object Document Mapping (ODM), Design Patterns, Scrum, Kanban, Inquirer.js, Mocha, Test Driven Development (TDD), Jest, Robo 3T, MySQL Workbench, Handlebars, Continuous Integration (CI), Linting, Chai, Service Workers, Progressive Web Apps (PWA), Lighthouse, React Hooks, Context API, Redux, MERN, Web App Manifest, Divide and Conquer, Double Pointers, Sorting, Bubble Sort, Selection Sort, Insertion Sort, </w:t>
+            </w:r>
+            <w:proofErr w:type="spellStart"/>
+            <w:r>
+              <w:t>MergeSort</w:t>
+            </w:r>
+            <w:proofErr w:type="spellEnd"/>
+            <w:r>
+              <w:t xml:space="preserve">, Quick Sort, Monkey Sort, Sleep Sort, Graphs, Trees, Binary Trees, Balanced Trees, Stacks, Queues, LinkedList, Breadth-First-Search (BFS), Depth-First-Search (DFS), Hashing, HashMap, Maps, Sets, Binary Search, Greedy Algorithm, Recursion, Dynamic Programming, </w:t>
+            </w:r>
+            <w:proofErr w:type="spellStart"/>
+            <w:r>
+              <w:t>Memoization</w:t>
+            </w:r>
+            <w:proofErr w:type="spellEnd"/>
+            <w:r>
+              <w:t xml:space="preserve">, CSS </w:t>
+            </w:r>
+            <w:r>
+              <w:lastRenderedPageBreak/>
+              <w:t xml:space="preserve">animations, CSS transitions, </w:t>
+            </w:r>
+            <w:proofErr w:type="spellStart"/>
+            <w:r>
+              <w:t>lodash</w:t>
+            </w:r>
+            <w:proofErr w:type="spellEnd"/>
+            <w:r>
+              <w:t>, https</w:t>
             </w:r>
           </w:p>
           <w:tbl>
@@ -1078,7 +1130,6 @@
                       <w:rFonts w:cs="Calibri"/>
                       <w:b/>
                     </w:rPr>
-                    <w:lastRenderedPageBreak/>
                     <w:t>Tableau</w:t>
                   </w:r>
                   <w:r>
@@ -1529,6 +1580,40 @@
           </w:p>
           <w:p>
             <w:pPr>
+              <w:pStyle w:val="ListParagraph"/>
+              <w:numPr>
+                <w:ilvl w:val="0"/>
+                <w:numId w:val="30"/>
+              </w:numPr>
+              <w:rPr>
+                <w:sz w:val="18"/>
+                <w:szCs w:val="18"/>
+              </w:rPr>
+            </w:pPr>
+            <w:r>
+              <w:rPr>
+                <w:sz w:val="18"/>
+                <w:szCs w:val="18"/>
+              </w:rPr>
+              <w:t>Advocated for security as Security Champion (1/1/18 – present) and implemented agile practices as Scrum Master (4/2/18 – 6/10/19)</w:t>
+            </w:r>
+          </w:p>
+          <w:p>
+            <w:pPr>
+              <w:pStyle w:val="ListParagraph"/>
+              <w:numPr>
+                <w:ilvl w:val="0"/>
+                <w:numId w:val="30"/>
+              </w:numPr>
+              <w:spacing w:after="0" w:line="240" w:lineRule="auto"/>
+              <w:rPr>
+                <w:sz w:val="18"/>
+                <w:szCs w:val="18"/>
+              </w:rPr>
+            </w:pPr>
+          </w:p>
+          <w:p>
+            <w:pPr>
               <w:tabs>
                 <w:tab w:val="left" w:pos="720"/>
                 <w:tab w:val="left" w:pos="1440"/>
@@ -1802,12 +1887,21 @@
                 <w:szCs w:val="18"/>
               </w:rPr>
             </w:pPr>
-            <w:r>
-              <w:rPr>
-                <w:sz w:val="18"/>
-                <w:szCs w:val="18"/>
-              </w:rPr>
-              <w:t>ConnectTo – helped to fund the team and was datasource expert</w:t>
+            <w:proofErr w:type="spellStart"/>
+            <w:r>
+              <w:rPr>
+                <w:sz w:val="18"/>
+                <w:szCs w:val="18"/>
+              </w:rPr>
+              <w:t>ConnectTo</w:t>
+            </w:r>
+            <w:proofErr w:type="spellEnd"/>
+            <w:r>
+              <w:rPr>
+                <w:sz w:val="18"/>
+                <w:szCs w:val="18"/>
+              </w:rPr>
+              <w:t xml:space="preserve"> – helped to fund the team and was datasource expert</w:t>
             </w:r>
           </w:p>
           <w:p>
@@ -1902,7 +1996,23 @@
                 <w:sz w:val="18"/>
                 <w:szCs w:val="18"/>
               </w:rPr>
-              <w:t>Added support for the ChrEdge browser</w:t>
+              <w:t xml:space="preserve">Added support for the </w:t>
+            </w:r>
+            <w:proofErr w:type="spellStart"/>
+            <w:r>
+              <w:rPr>
+                <w:sz w:val="18"/>
+                <w:szCs w:val="18"/>
+              </w:rPr>
+              <w:t>ChrEdge</w:t>
+            </w:r>
+            <w:proofErr w:type="spellEnd"/>
+            <w:r>
+              <w:rPr>
+                <w:sz w:val="18"/>
+                <w:szCs w:val="18"/>
+              </w:rPr>
+              <w:t xml:space="preserve"> browser</w:t>
             </w:r>
           </w:p>
           <w:p>
@@ -2316,8 +2426,36 @@
                 <w:sz w:val="20"/>
                 <w:szCs w:val="20"/>
               </w:rPr>
-              <w:t xml:space="preserve">                                Mentored ConnectTo, Connectivity, Tableau Prep, Connecitivity</w:t>
-            </w:r>
+              <w:t xml:space="preserve">                                Mentored </w:t>
+            </w:r>
+            <w:proofErr w:type="spellStart"/>
+            <w:r>
+              <w:rPr>
+                <w:rFonts w:cs="Calibri"/>
+                <w:sz w:val="20"/>
+                <w:szCs w:val="20"/>
+              </w:rPr>
+              <w:t>ConnectTo</w:t>
+            </w:r>
+            <w:proofErr w:type="spellEnd"/>
+            <w:r>
+              <w:rPr>
+                <w:rFonts w:cs="Calibri"/>
+                <w:sz w:val="20"/>
+                <w:szCs w:val="20"/>
+              </w:rPr>
+              <w:t xml:space="preserve">, Connectivity, Tableau Prep, </w:t>
+            </w:r>
+            <w:proofErr w:type="spellStart"/>
+            <w:r>
+              <w:rPr>
+                <w:rFonts w:cs="Calibri"/>
+                <w:sz w:val="20"/>
+                <w:szCs w:val="20"/>
+              </w:rPr>
+              <w:t>Connecitivity</w:t>
+            </w:r>
+            <w:proofErr w:type="spellEnd"/>
           </w:p>
           <w:p>
             <w:pPr>
@@ -2421,7 +2559,25 @@
                 <w:sz w:val="20"/>
                 <w:szCs w:val="20"/>
               </w:rPr>
-              <w:t xml:space="preserve">                                Helped teams start on the web (Data MttW, ConnectTo, Connectivity, UXI / TabX / Exporting)</w:t>
+              <w:t xml:space="preserve">                                Helped teams start on the web (Data MttW, </w:t>
+            </w:r>
+            <w:proofErr w:type="spellStart"/>
+            <w:r>
+              <w:rPr>
+                <w:rFonts w:cs="Calibri"/>
+                <w:sz w:val="20"/>
+                <w:szCs w:val="20"/>
+              </w:rPr>
+              <w:t>ConnectTo</w:t>
+            </w:r>
+            <w:proofErr w:type="spellEnd"/>
+            <w:r>
+              <w:rPr>
+                <w:rFonts w:cs="Calibri"/>
+                <w:sz w:val="20"/>
+                <w:szCs w:val="20"/>
+              </w:rPr>
+              <w:t>, Connectivity, UXI / TabX / Exporting)</w:t>
             </w:r>
           </w:p>
           <w:p>
@@ -2456,7 +2612,25 @@
                 <w:sz w:val="20"/>
                 <w:szCs w:val="20"/>
               </w:rPr>
-              <w:t xml:space="preserve">                                Worked with Connectivity to remove dependency on presmodels and helped with pluggability</w:t>
+              <w:t xml:space="preserve">                                Worked with Connectivity to remove dependency on </w:t>
+            </w:r>
+            <w:proofErr w:type="spellStart"/>
+            <w:r>
+              <w:rPr>
+                <w:rFonts w:cs="Calibri"/>
+                <w:sz w:val="20"/>
+                <w:szCs w:val="20"/>
+              </w:rPr>
+              <w:t>presmodels</w:t>
+            </w:r>
+            <w:proofErr w:type="spellEnd"/>
+            <w:r>
+              <w:rPr>
+                <w:rFonts w:cs="Calibri"/>
+                <w:sz w:val="20"/>
+                <w:szCs w:val="20"/>
+              </w:rPr>
+              <w:t xml:space="preserve"> and helped with pluggability</w:t>
             </w:r>
           </w:p>
           <w:p>
@@ -2985,7 +3159,25 @@
                 <w:sz w:val="18"/>
                 <w:szCs w:val="18"/>
               </w:rPr>
-              <w:t xml:space="preserve">                  Architected how cloud connectors integrated with oauth and our Java and C++ backends</w:t>
+              <w:t xml:space="preserve">                  Architected how cloud connectors integrated with </w:t>
+            </w:r>
+            <w:proofErr w:type="spellStart"/>
+            <w:r>
+              <w:rPr>
+                <w:rFonts w:cs="Calibri"/>
+                <w:sz w:val="18"/>
+                <w:szCs w:val="18"/>
+              </w:rPr>
+              <w:t>oauth</w:t>
+            </w:r>
+            <w:proofErr w:type="spellEnd"/>
+            <w:r>
+              <w:rPr>
+                <w:rFonts w:cs="Calibri"/>
+                <w:sz w:val="18"/>
+                <w:szCs w:val="18"/>
+              </w:rPr>
+              <w:t xml:space="preserve"> and our Java and C++ backends</w:t>
             </w:r>
           </w:p>
           <w:p>
@@ -3163,6 +3355,7 @@
                 <w:sz w:val="18"/>
                 <w:szCs w:val="18"/>
               </w:rPr>
+              <w:lastRenderedPageBreak/>
               <w:tab/>
               <w:t>Mentor for an intern on the team</w:t>
             </w:r>
@@ -3254,7 +3447,6 @@
                 <w:sz w:val="18"/>
                 <w:szCs w:val="18"/>
               </w:rPr>
-              <w:lastRenderedPageBreak/>
               <w:t>Presented frequently for Tableau's Browser Client Community</w:t>
             </w:r>
           </w:p>
@@ -3854,7 +4046,7 @@
               </w:rPr>
               <w:tab/>
             </w:r>
-            <w:hyperlink r:id="rId11" w:anchor="ConnectWebData" w:history="1">
+            <w:hyperlink r:id="rId12" w:anchor="ConnectWebData" w:history="1">
               <w:r>
                 <w:rPr>
                   <w:rStyle w:val="Hyperlink"/>
@@ -4371,7 +4563,25 @@
                 <w:sz w:val="18"/>
                 <w:szCs w:val="18"/>
               </w:rPr>
-              <w:t>Helped to add Cloud Connectors (DropBox and OneDrive) to the web</w:t>
+              <w:t>Helped to add Cloud Connectors (</w:t>
+            </w:r>
+            <w:proofErr w:type="spellStart"/>
+            <w:r>
+              <w:rPr>
+                <w:rFonts w:cs="Calibri"/>
+                <w:sz w:val="18"/>
+                <w:szCs w:val="18"/>
+              </w:rPr>
+              <w:t>DropBox</w:t>
+            </w:r>
+            <w:proofErr w:type="spellEnd"/>
+            <w:r>
+              <w:rPr>
+                <w:rFonts w:cs="Calibri"/>
+                <w:sz w:val="18"/>
+                <w:szCs w:val="18"/>
+              </w:rPr>
+              <w:t xml:space="preserve"> and OneDrive) to the web</w:t>
             </w:r>
           </w:p>
           <w:p>
@@ -4571,6 +4781,7 @@
                 <w:sz w:val="18"/>
                 <w:szCs w:val="18"/>
               </w:rPr>
+              <w:lastRenderedPageBreak/>
               <w:t>Filed the most bugs in the company</w:t>
             </w:r>
           </w:p>
@@ -4671,7 +4882,6 @@
                 <w:sz w:val="18"/>
                 <w:szCs w:val="18"/>
               </w:rPr>
-              <w:lastRenderedPageBreak/>
               <w:t>Created visualization for every command and network request made to make tracking user’s usages and error rates more accurately</w:t>
             </w:r>
           </w:p>
@@ -5088,8 +5298,18 @@
                 <w:sz w:val="18"/>
                 <w:szCs w:val="18"/>
               </w:rPr>
-              <w:t>Created vizzes</w:t>
-            </w:r>
+              <w:t xml:space="preserve">Created </w:t>
+            </w:r>
+            <w:proofErr w:type="spellStart"/>
+            <w:r>
+              <w:rPr>
+                <w:rFonts w:cs="Calibri"/>
+                <w:sz w:val="18"/>
+                <w:szCs w:val="18"/>
+              </w:rPr>
+              <w:t>vizzes</w:t>
+            </w:r>
+            <w:proofErr w:type="spellEnd"/>
           </w:p>
           <w:p>
             <w:pPr>
@@ -5142,6 +5362,7 @@
                 <w:szCs w:val="18"/>
               </w:rPr>
             </w:pPr>
+            <w:proofErr w:type="spellStart"/>
             <w:r>
               <w:rPr>
                 <w:rFonts w:cs="Calibri"/>
@@ -5150,6 +5371,7 @@
               </w:rPr>
               <w:t>DougScore</w:t>
             </w:r>
+            <w:proofErr w:type="spellEnd"/>
           </w:p>
           <w:p>
             <w:pPr>
@@ -5422,6 +5644,7 @@
                 <w:szCs w:val="18"/>
               </w:rPr>
             </w:pPr>
+            <w:proofErr w:type="spellStart"/>
             <w:r>
               <w:rPr>
                 <w:rFonts w:cs="Calibri"/>
@@ -5430,6 +5653,7 @@
               </w:rPr>
               <w:t>NewRelic</w:t>
             </w:r>
+            <w:proofErr w:type="spellEnd"/>
           </w:p>
           <w:p>
             <w:pPr>
@@ -5502,6 +5726,7 @@
                 <w:szCs w:val="18"/>
               </w:rPr>
             </w:pPr>
+            <w:proofErr w:type="spellStart"/>
             <w:r>
               <w:rPr>
                 <w:rFonts w:cs="Calibri"/>
@@ -5510,6 +5735,7 @@
               </w:rPr>
               <w:t>ReviewBoard</w:t>
             </w:r>
+            <w:proofErr w:type="spellEnd"/>
           </w:p>
           <w:p>
             <w:pPr>
@@ -6154,6 +6380,7 @@
           <w:sz w:val="18"/>
           <w:szCs w:val="18"/>
         </w:rPr>
+        <w:lastRenderedPageBreak/>
         <w:t>Clickable Architecture Project</w:t>
       </w:r>
     </w:p>
@@ -6252,7 +6479,6 @@
           <w:sz w:val="18"/>
           <w:szCs w:val="18"/>
         </w:rPr>
-        <w:lastRenderedPageBreak/>
         <w:t xml:space="preserve">Aggregated emailed alerts asynchronously in real-time </w:t>
       </w:r>
       <w:r>
@@ -6280,7 +6506,25 @@
           <w:sz w:val="18"/>
           <w:szCs w:val="18"/>
         </w:rPr>
-        <w:t>Single-page web app using the MEAN (mongoDB, Express, AngularJS, Node.js) stack</w:t>
+        <w:t>Single-page web app using the MEAN (</w:t>
+      </w:r>
+      <w:proofErr w:type="spellStart"/>
+      <w:r>
+        <w:rPr>
+          <w:rFonts w:cs="Calibri"/>
+          <w:sz w:val="18"/>
+          <w:szCs w:val="18"/>
+        </w:rPr>
+        <w:t>mongoDB</w:t>
+      </w:r>
+      <w:proofErr w:type="spellEnd"/>
+      <w:r>
+        <w:rPr>
+          <w:rFonts w:cs="Calibri"/>
+          <w:sz w:val="18"/>
+          <w:szCs w:val="18"/>
+        </w:rPr>
+        <w:t>, Express, AngularJS, Node.js) stack</w:t>
       </w:r>
     </w:p>
     <w:p>
@@ -6401,7 +6645,43 @@
           <w:sz w:val="18"/>
           <w:szCs w:val="18"/>
         </w:rPr>
-        <w:t>Incorporated Socket.io, Bootstrap, Chart.js, Dygraphs, Context.io, Almsaeed Studio, jQuery and Bootbox</w:t>
+        <w:t xml:space="preserve">Incorporated Socket.io, Bootstrap, Chart.js, </w:t>
+      </w:r>
+      <w:proofErr w:type="spellStart"/>
+      <w:r>
+        <w:rPr>
+          <w:rFonts w:cs="Calibri"/>
+          <w:sz w:val="18"/>
+          <w:szCs w:val="18"/>
+        </w:rPr>
+        <w:t>Dygraphs</w:t>
+      </w:r>
+      <w:proofErr w:type="spellEnd"/>
+      <w:r>
+        <w:rPr>
+          <w:rFonts w:cs="Calibri"/>
+          <w:sz w:val="18"/>
+          <w:szCs w:val="18"/>
+        </w:rPr>
+        <w:t xml:space="preserve">, Context.io, </w:t>
+      </w:r>
+      <w:proofErr w:type="spellStart"/>
+      <w:r>
+        <w:rPr>
+          <w:rFonts w:cs="Calibri"/>
+          <w:sz w:val="18"/>
+          <w:szCs w:val="18"/>
+        </w:rPr>
+        <w:t>Almsaeed</w:t>
+      </w:r>
+      <w:proofErr w:type="spellEnd"/>
+      <w:r>
+        <w:rPr>
+          <w:rFonts w:cs="Calibri"/>
+          <w:sz w:val="18"/>
+          <w:szCs w:val="18"/>
+        </w:rPr>
+        <w:t xml:space="preserve"> Studio, jQuery and Bootbox</w:t>
       </w:r>
       <w:r>
         <w:rPr>
@@ -7856,6 +8136,7 @@
           <w:sz w:val="24"/>
           <w:szCs w:val="24"/>
         </w:rPr>
+        <w:lastRenderedPageBreak/>
         <w:t xml:space="preserve">TECHNICAL </w:t>
       </w:r>
       <w:r>
@@ -8035,6 +8316,7 @@
         </w:rPr>
         <w:t xml:space="preserve">C (1 year), </w:t>
       </w:r>
+      <w:proofErr w:type="spellStart"/>
       <w:r>
         <w:rPr>
           <w:rFonts w:cs="Calibri"/>
@@ -8043,6 +8325,7 @@
         </w:rPr>
         <w:t>Javascript</w:t>
       </w:r>
+      <w:proofErr w:type="spellEnd"/>
       <w:r>
         <w:rPr>
           <w:rFonts w:cs="Calibri"/>
@@ -8151,7 +8434,6 @@
           <w:sz w:val="21"/>
           <w:szCs w:val="21"/>
         </w:rPr>
-        <w:lastRenderedPageBreak/>
         <w:t xml:space="preserve">IDEs: Eclipse, Unity, </w:t>
       </w:r>
       <w:r>
@@ -8178,13 +8460,41 @@
         </w:rPr>
         <w:t xml:space="preserve">Sublime, </w:t>
       </w:r>
-      <w:r>
-        <w:rPr>
-          <w:rFonts w:cs="Calibri"/>
-          <w:sz w:val="21"/>
-          <w:szCs w:val="21"/>
-        </w:rPr>
-        <w:t>BlueJ, JCreator, Dark Basic Compiler</w:t>
+      <w:proofErr w:type="spellStart"/>
+      <w:r>
+        <w:rPr>
+          <w:rFonts w:cs="Calibri"/>
+          <w:sz w:val="21"/>
+          <w:szCs w:val="21"/>
+        </w:rPr>
+        <w:t>BlueJ</w:t>
+      </w:r>
+      <w:proofErr w:type="spellEnd"/>
+      <w:r>
+        <w:rPr>
+          <w:rFonts w:cs="Calibri"/>
+          <w:sz w:val="21"/>
+          <w:szCs w:val="21"/>
+        </w:rPr>
+        <w:t xml:space="preserve">, </w:t>
+      </w:r>
+      <w:proofErr w:type="spellStart"/>
+      <w:r>
+        <w:rPr>
+          <w:rFonts w:cs="Calibri"/>
+          <w:sz w:val="21"/>
+          <w:szCs w:val="21"/>
+        </w:rPr>
+        <w:t>JCreator</w:t>
+      </w:r>
+      <w:proofErr w:type="spellEnd"/>
+      <w:r>
+        <w:rPr>
+          <w:rFonts w:cs="Calibri"/>
+          <w:sz w:val="21"/>
+          <w:szCs w:val="21"/>
+        </w:rPr>
+        <w:t>, Dark Basic Compiler</w:t>
       </w:r>
     </w:p>
     <w:p>
@@ -9083,7 +9393,25 @@
           <w:sz w:val="20"/>
           <w:szCs w:val="20"/>
         </w:rPr>
-        <w:t>University of Mobile Application Development (uMAD)</w:t>
+        <w:t>University of Mobile Application Development (</w:t>
+      </w:r>
+      <w:proofErr w:type="spellStart"/>
+      <w:r>
+        <w:rPr>
+          <w:rFonts w:cs="Calibri"/>
+          <w:sz w:val="20"/>
+          <w:szCs w:val="20"/>
+        </w:rPr>
+        <w:t>uMAD</w:t>
+      </w:r>
+      <w:proofErr w:type="spellEnd"/>
+      <w:r>
+        <w:rPr>
+          <w:rFonts w:cs="Calibri"/>
+          <w:sz w:val="20"/>
+          <w:szCs w:val="20"/>
+        </w:rPr>
+        <w:t>)</w:t>
       </w:r>
     </w:p>
     <w:p>
@@ -9190,7 +9518,7 @@
         </w:rPr>
         <w:tab/>
       </w:r>
-      <w:hyperlink r:id="rId12" w:history="1">
+      <w:hyperlink r:id="rId13" w:history="1">
         <w:r>
           <w:rPr>
             <w:rStyle w:val="Hyperlink"/>
@@ -9243,7 +9571,25 @@
           <w:sz w:val="18"/>
           <w:szCs w:val="18"/>
         </w:rPr>
-        <w:t>and run hand-written code as part of a four person hackathon</w:t>
+        <w:t xml:space="preserve">and run hand-written code as part of a </w:t>
+      </w:r>
+      <w:proofErr w:type="gramStart"/>
+      <w:r>
+        <w:rPr>
+          <w:rFonts w:cs="Calibri"/>
+          <w:sz w:val="18"/>
+          <w:szCs w:val="18"/>
+        </w:rPr>
+        <w:t>four person</w:t>
+      </w:r>
+      <w:proofErr w:type="gramEnd"/>
+      <w:r>
+        <w:rPr>
+          <w:rFonts w:cs="Calibri"/>
+          <w:sz w:val="18"/>
+          <w:szCs w:val="18"/>
+        </w:rPr>
+        <w:t xml:space="preserve"> hackathon</w:t>
       </w:r>
     </w:p>
     <w:p>
@@ -9299,7 +9645,7 @@
         </w:rPr>
         <w:t xml:space="preserve"> a </w:t>
       </w:r>
-      <w:hyperlink r:id="rId13" w:history="1">
+      <w:hyperlink r:id="rId14" w:history="1">
         <w:r>
           <w:rPr>
             <w:rStyle w:val="Hyperlink"/>
@@ -9394,7 +9740,7 @@
         <w:tab/>
         <w:t xml:space="preserve">Built a </w:t>
       </w:r>
-      <w:hyperlink r:id="rId14" w:history="1">
+      <w:hyperlink r:id="rId15" w:history="1">
         <w:r>
           <w:rPr>
             <w:rStyle w:val="Hyperlink"/>
@@ -9752,7 +10098,7 @@
         </w:rPr>
         <w:t xml:space="preserve">oftware                   </w:t>
       </w:r>
-      <w:hyperlink r:id="rId15" w:tooltip="Go to my GitHub Profile" w:history="1">
+      <w:hyperlink r:id="rId16" w:tooltip="Go to my GitHub Profile" w:history="1">
         <w:r>
           <w:rPr>
             <w:rStyle w:val="Hyperlink"/>
@@ -9778,7 +10124,61 @@
           <w:sz w:val="18"/>
           <w:szCs w:val="18"/>
         </w:rPr>
-        <w:t xml:space="preserve">Travis CI, GoogleTest, Gcov, Doxygen, </w:t>
+        <w:t xml:space="preserve">Travis CI, </w:t>
+      </w:r>
+      <w:proofErr w:type="spellStart"/>
+      <w:r>
+        <w:rPr>
+          <w:rFonts w:cs="Calibri"/>
+          <w:sz w:val="18"/>
+          <w:szCs w:val="18"/>
+        </w:rPr>
+        <w:t>GoogleTest</w:t>
+      </w:r>
+      <w:proofErr w:type="spellEnd"/>
+      <w:r>
+        <w:rPr>
+          <w:rFonts w:cs="Calibri"/>
+          <w:sz w:val="18"/>
+          <w:szCs w:val="18"/>
+        </w:rPr>
+        <w:t xml:space="preserve">, </w:t>
+      </w:r>
+      <w:proofErr w:type="spellStart"/>
+      <w:r>
+        <w:rPr>
+          <w:rFonts w:cs="Calibri"/>
+          <w:sz w:val="18"/>
+          <w:szCs w:val="18"/>
+        </w:rPr>
+        <w:t>Gcov</w:t>
+      </w:r>
+      <w:proofErr w:type="spellEnd"/>
+      <w:r>
+        <w:rPr>
+          <w:rFonts w:cs="Calibri"/>
+          <w:sz w:val="18"/>
+          <w:szCs w:val="18"/>
+        </w:rPr>
+        <w:t xml:space="preserve">, </w:t>
+      </w:r>
+      <w:proofErr w:type="spellStart"/>
+      <w:r>
+        <w:rPr>
+          <w:rFonts w:cs="Calibri"/>
+          <w:sz w:val="18"/>
+          <w:szCs w:val="18"/>
+        </w:rPr>
+        <w:t>Doxygen</w:t>
+      </w:r>
+      <w:proofErr w:type="spellEnd"/>
+      <w:r>
+        <w:rPr>
+          <w:rFonts w:cs="Calibri"/>
+          <w:sz w:val="18"/>
+          <w:szCs w:val="18"/>
+        </w:rPr>
+        <w:t xml:space="preserve">, </w:t>
       </w:r>
       <w:r>
         <w:rPr>
@@ -9794,7 +10194,25 @@
           <w:sz w:val="18"/>
           <w:szCs w:val="18"/>
         </w:rPr>
-        <w:t>, Confluence, Valgrind, Oracle SQL Developer, SQL Developer Data Modeler,</w:t>
+        <w:t xml:space="preserve">, Confluence, </w:t>
+      </w:r>
+      <w:proofErr w:type="spellStart"/>
+      <w:r>
+        <w:rPr>
+          <w:rFonts w:cs="Calibri"/>
+          <w:sz w:val="18"/>
+          <w:szCs w:val="18"/>
+        </w:rPr>
+        <w:t>Valgrind</w:t>
+      </w:r>
+      <w:proofErr w:type="spellEnd"/>
+      <w:r>
+        <w:rPr>
+          <w:rFonts w:cs="Calibri"/>
+          <w:sz w:val="18"/>
+          <w:szCs w:val="18"/>
+        </w:rPr>
+        <w:t>, Oracle SQL Developer, SQL Developer Data Modeler,</w:t>
       </w:r>
     </w:p>
     <w:p>
@@ -9815,13 +10233,23 @@
         </w:rPr>
         <w:t xml:space="preserve">Oracle APEX, </w:t>
       </w:r>
-      <w:r>
-        <w:rPr>
-          <w:rFonts w:cs="Calibri"/>
-          <w:sz w:val="18"/>
-          <w:szCs w:val="18"/>
-        </w:rPr>
-        <w:t xml:space="preserve">FireBug, </w:t>
+      <w:proofErr w:type="spellStart"/>
+      <w:r>
+        <w:rPr>
+          <w:rFonts w:cs="Calibri"/>
+          <w:sz w:val="18"/>
+          <w:szCs w:val="18"/>
+        </w:rPr>
+        <w:t>FireBug</w:t>
+      </w:r>
+      <w:proofErr w:type="spellEnd"/>
+      <w:r>
+        <w:rPr>
+          <w:rFonts w:cs="Calibri"/>
+          <w:sz w:val="18"/>
+          <w:szCs w:val="18"/>
+        </w:rPr>
+        <w:t xml:space="preserve">, </w:t>
       </w:r>
       <w:r>
         <w:rPr>
@@ -10011,7 +10439,7 @@
       </w:pPr>
     </w:p>
     <w:sectPr>
-      <w:headerReference w:type="first" r:id="rId16"/>
+      <w:headerReference w:type="first" r:id="rId17"/>
       <w:pgSz w:w="12240" w:h="15840"/>
       <w:pgMar w:top="720" w:right="720" w:bottom="720" w:left="720" w:header="432" w:footer="432" w:gutter="0"/>
       <w:cols w:space="720"/>
@@ -15032,4 +15460,16 @@
   <a:objectDefaults/>
   <a:extraClrSchemeLst/>
 </a:theme>
+</file>
+
+<file path=customXml/item1.xml><?xml version="1.0" encoding="utf-8"?>
+<b:Sources xmlns:b="http://schemas.openxmlformats.org/officeDocument/2006/bibliography" xmlns="http://schemas.openxmlformats.org/officeDocument/2006/bibliography" SelectedStyle="\APASixthEditionOfficeOnline.xsl" StyleName="APA" Version="6"/>
+</file>
+
+<file path=customXml/itemProps1.xml><?xml version="1.0" encoding="utf-8"?>
+<ds:datastoreItem xmlns:ds="http://schemas.openxmlformats.org/officeDocument/2006/customXml" ds:itemID="{B8F40646-D15E-4CD8-B842-26F7F68ADC8C}">
+  <ds:schemaRefs>
+    <ds:schemaRef ds:uri="http://schemas.openxmlformats.org/officeDocument/2006/bibliography"/>
+  </ds:schemaRefs>
+</ds:datastoreItem>
 </file>
</xml_diff>